<commit_message>
documentation to submit paper
</commit_message>
<xml_diff>
--- a/Documentation/HDL modules/SK9822.docx
+++ b/Documentation/HDL modules/SK9822.docx
@@ -16,7 +16,15 @@
           <w:sz w:val="36"/>
           <w:szCs w:val="36"/>
         </w:rPr>
-        <w:t>C SK9822 Module Documentation</w:t>
+        <w:t>Appendix B.</w:t>
+      </w:r>
+      <w:r>
+        <w:rPr>
+          <w:rFonts w:ascii="CMU Serif" w:hAnsi="CMU Serif" w:cs="CMU Serif"/>
+          <w:sz w:val="36"/>
+          <w:szCs w:val="36"/>
+        </w:rPr>
+        <w:t xml:space="preserve"> SK9822 Module Documentation</w:t>
       </w:r>
     </w:p>
     <w:p>

</xml_diff>